<commit_message>
Git Repo added to Word File
</commit_message>
<xml_diff>
--- a/Website Comparison Analysis Report.docx
+++ b/Website Comparison Analysis Report.docx
@@ -22,6 +22,98 @@
         </w:rPr>
         <w:t>Website Comparison Analysis Report</w:t>
       </w:r>
+    </w:p>
+    <w:p>
+      <w:pPr>
+        <w:rPr>
+          <w:rFonts w:asciiTheme="majorBidi" w:hAnsiTheme="majorBidi" w:cstheme="majorBidi"/>
+          <w:b/>
+          <w:bCs/>
+          <w:sz w:val="28"/>
+          <w:szCs w:val="28"/>
+        </w:rPr>
+      </w:pPr>
+      <w:proofErr w:type="spellStart"/>
+      <w:r>
+        <w:rPr>
+          <w:rFonts w:asciiTheme="majorBidi" w:hAnsiTheme="majorBidi" w:cstheme="majorBidi"/>
+          <w:b/>
+          <w:bCs/>
+          <w:sz w:val="28"/>
+          <w:szCs w:val="28"/>
+        </w:rPr>
+        <w:t>Git</w:t>
+      </w:r>
+      <w:proofErr w:type="spellEnd"/>
+      <w:r>
+        <w:rPr>
+          <w:rFonts w:asciiTheme="majorBidi" w:hAnsiTheme="majorBidi" w:cstheme="majorBidi"/>
+          <w:b/>
+          <w:bCs/>
+          <w:sz w:val="28"/>
+          <w:szCs w:val="28"/>
+        </w:rPr>
+        <w:t xml:space="preserve"> Repo: </w:t>
+      </w:r>
+      <w:hyperlink r:id="rId5" w:history="1">
+        <w:r>
+          <w:rPr>
+            <w:rStyle w:val="Hyperlink"/>
+            <w:rFonts w:asciiTheme="majorBidi" w:hAnsiTheme="majorBidi" w:cstheme="majorBidi"/>
+            <w:b/>
+            <w:bCs/>
+            <w:sz w:val="28"/>
+            <w:szCs w:val="28"/>
+          </w:rPr>
+          <w:t xml:space="preserve">Commits · </w:t>
+        </w:r>
+        <w:proofErr w:type="spellStart"/>
+        <w:r>
+          <w:rPr>
+            <w:rStyle w:val="Hyperlink"/>
+            <w:rFonts w:asciiTheme="majorBidi" w:hAnsiTheme="majorBidi" w:cstheme="majorBidi"/>
+            <w:b/>
+            <w:bCs/>
+            <w:sz w:val="28"/>
+            <w:szCs w:val="28"/>
+          </w:rPr>
+          <w:t>idaniyal-qureshi</w:t>
+        </w:r>
+        <w:proofErr w:type="spellEnd"/>
+        <w:r>
+          <w:rPr>
+            <w:rStyle w:val="Hyperlink"/>
+            <w:rFonts w:asciiTheme="majorBidi" w:hAnsiTheme="majorBidi" w:cstheme="majorBidi"/>
+            <w:b/>
+            <w:bCs/>
+            <w:sz w:val="28"/>
+            <w:szCs w:val="28"/>
+          </w:rPr>
+          <w:t>/W</w:t>
+        </w:r>
+        <w:r>
+          <w:rPr>
+            <w:rStyle w:val="Hyperlink"/>
+            <w:rFonts w:asciiTheme="majorBidi" w:hAnsiTheme="majorBidi" w:cstheme="majorBidi"/>
+            <w:b/>
+            <w:bCs/>
+            <w:sz w:val="28"/>
+            <w:szCs w:val="28"/>
+          </w:rPr>
+          <w:t>e</w:t>
+        </w:r>
+        <w:r>
+          <w:rPr>
+            <w:rStyle w:val="Hyperlink"/>
+            <w:rFonts w:asciiTheme="majorBidi" w:hAnsiTheme="majorBidi" w:cstheme="majorBidi"/>
+            <w:b/>
+            <w:bCs/>
+            <w:sz w:val="28"/>
+            <w:szCs w:val="28"/>
+          </w:rPr>
+          <w:t>b-Programming</w:t>
+        </w:r>
+      </w:hyperlink>
     </w:p>
     <w:p>
       <w:pPr>
@@ -722,6 +814,7 @@
           <w:sz w:val="28"/>
           <w:szCs w:val="28"/>
         </w:rPr>
+        <w:lastRenderedPageBreak/>
         <w:t>Color Palette:</w:t>
       </w:r>
       <w:r>
@@ -753,7 +846,6 @@
           <w:sz w:val="28"/>
           <w:szCs w:val="28"/>
         </w:rPr>
-        <w:lastRenderedPageBreak/>
         <w:t>Typography:</w:t>
       </w:r>
       <w:r>
@@ -1324,6 +1416,7 @@
           <w:sz w:val="28"/>
           <w:szCs w:val="28"/>
         </w:rPr>
+        <w:lastRenderedPageBreak/>
         <w:t>Contact:</w:t>
       </w:r>
       <w:r>
@@ -1353,7 +1446,6 @@
           <w:sz w:val="28"/>
           <w:szCs w:val="28"/>
         </w:rPr>
-        <w:lastRenderedPageBreak/>
         <w:t>5</w:t>
       </w:r>
       <w:proofErr w:type="gramStart"/>
@@ -1530,15 +1622,7 @@
           <w:sz w:val="28"/>
           <w:szCs w:val="28"/>
         </w:rPr>
-        <w:t>M</w:t>
-      </w:r>
-      <w:r>
-        <w:rPr>
-          <w:rFonts w:asciiTheme="majorBidi" w:hAnsiTheme="majorBidi" w:cstheme="majorBidi"/>
-          <w:sz w:val="28"/>
-          <w:szCs w:val="28"/>
-        </w:rPr>
-        <w:t xml:space="preserve">ake me a single page website with multiple sections all in one page, with only html tags, and inline </w:t>
+        <w:t xml:space="preserve">Make me a single page website with multiple sections all in one page, with only html tags, and inline </w:t>
       </w:r>
       <w:proofErr w:type="spellStart"/>
       <w:r>
@@ -3413,6 +3497,41 @@
       <w:spacing w:val="5"/>
     </w:rPr>
   </w:style>
+  <w:style w:type="character" w:styleId="Hyperlink">
+    <w:name w:val="Hyperlink"/>
+    <w:basedOn w:val="DefaultParagraphFont"/>
+    <w:uiPriority w:val="99"/>
+    <w:unhideWhenUsed/>
+    <w:rsid w:val="009D1F33"/>
+    <w:rPr>
+      <w:color w:val="0000FF" w:themeColor="hyperlink"/>
+      <w:u w:val="single"/>
+    </w:rPr>
+  </w:style>
+  <w:style w:type="character" w:styleId="UnresolvedMention">
+    <w:name w:val="Unresolved Mention"/>
+    <w:basedOn w:val="DefaultParagraphFont"/>
+    <w:uiPriority w:val="99"/>
+    <w:semiHidden/>
+    <w:unhideWhenUsed/>
+    <w:rsid w:val="009D1F33"/>
+    <w:rPr>
+      <w:color w:val="605E5C"/>
+      <w:shd w:val="clear" w:color="auto" w:fill="E1DFDD"/>
+    </w:rPr>
+  </w:style>
+  <w:style w:type="character" w:styleId="FollowedHyperlink">
+    <w:name w:val="FollowedHyperlink"/>
+    <w:basedOn w:val="DefaultParagraphFont"/>
+    <w:uiPriority w:val="99"/>
+    <w:semiHidden/>
+    <w:unhideWhenUsed/>
+    <w:rsid w:val="009D1F33"/>
+    <w:rPr>
+      <w:color w:val="800080" w:themeColor="followedHyperlink"/>
+      <w:u w:val="single"/>
+    </w:rPr>
+  </w:style>
 </w:styles>
 </file>
 

</xml_diff>